<commit_message>
Ajuste no caso de teste 10 e sua versão BDD no docx
</commit_message>
<xml_diff>
--- a/Explicação_BDD_Casos_de_Teste.docx
+++ b/Explicação_BDD_Casos_de_Teste.docx
@@ -1,6 +1,6 @@
 
 <file path=word/document.xml><?xml version="1.0" encoding="utf-8"?>
-<w:document xmlns:wpc="http://schemas.microsoft.com/office/word/2010/wordprocessingCanvas" xmlns:cx="http://schemas.microsoft.com/office/drawing/2014/chartex" xmlns:cx1="http://schemas.microsoft.com/office/drawing/2015/9/8/chartex" xmlns:cx2="http://schemas.microsoft.com/office/drawing/2015/10/21/chartex" xmlns:cx3="http://schemas.microsoft.com/office/drawing/2016/5/9/chartex" xmlns:cx4="http://schemas.microsoft.com/office/drawing/2016/5/10/chartex" xmlns:cx5="http://schemas.microsoft.com/office/drawing/2016/5/11/chartex" xmlns:cx6="http://schemas.microsoft.com/office/drawing/2016/5/12/chartex" xmlns:cx7="http://schemas.microsoft.com/office/drawing/2016/5/13/chartex" xmlns:cx8="http://schemas.microsoft.com/office/drawing/2016/5/14/chartex" xmlns:mc="http://schemas.openxmlformats.org/markup-compatibility/2006" xmlns:aink="http://schemas.microsoft.com/office/drawing/2016/ink" xmlns:am3d="http://schemas.microsoft.com/office/drawing/2017/model3d" xmlns:o="urn:schemas-microsoft-com:office:office" xmlns:oel="http://schemas.microsoft.com/office/2019/extlst" xmlns:r="http://schemas.openxmlformats.org/officeDocument/2006/relationships" xmlns:m="http://schemas.openxmlformats.org/officeDocument/2006/math" xmlns:v="urn:schemas-microsoft-com:vml" xmlns:wp14="http://schemas.microsoft.com/office/word/2010/wordprocessingDrawing" xmlns:wp="http://schemas.openxmlformats.org/drawingml/2006/wordprocessingDrawing" xmlns:w10="urn:schemas-microsoft-com:office:word" xmlns:w="http://schemas.openxmlformats.org/wordprocessingml/2006/main" xmlns:w14="http://schemas.microsoft.com/office/word/2010/wordml" xmlns:w15="http://schemas.microsoft.com/office/word/2012/wordml" xmlns:w16cex="http://schemas.microsoft.com/office/word/2018/wordml/cex" xmlns:w16cid="http://schemas.microsoft.com/office/word/2016/wordml/cid" xmlns:w16="http://schemas.microsoft.com/office/word/2018/wordml" xmlns:w16sdtdh="http://schemas.microsoft.com/office/word/2020/wordml/sdtdatahash" xmlns:w16se="http://schemas.microsoft.com/office/word/2015/wordml/symex" xmlns:wpg="http://schemas.microsoft.com/office/word/2010/wordprocessingGroup" xmlns:wpi="http://schemas.microsoft.com/office/word/2010/wordprocessingInk" xmlns:wne="http://schemas.microsoft.com/office/word/2006/wordml" xmlns:wps="http://schemas.microsoft.com/office/word/2010/wordprocessingShape" mc:Ignorable="w14 w15 w16se w16cid w16 w16cex w16sdtdh wp14">
+<w:document xmlns:wpc="http://schemas.microsoft.com/office/word/2010/wordprocessingCanvas" xmlns:cx="http://schemas.microsoft.com/office/drawing/2014/chartex" xmlns:cx1="http://schemas.microsoft.com/office/drawing/2015/9/8/chartex" xmlns:cx2="http://schemas.microsoft.com/office/drawing/2015/10/21/chartex" xmlns:cx3="http://schemas.microsoft.com/office/drawing/2016/5/9/chartex" xmlns:cx4="http://schemas.microsoft.com/office/drawing/2016/5/10/chartex" xmlns:cx5="http://schemas.microsoft.com/office/drawing/2016/5/11/chartex" xmlns:cx6="http://schemas.microsoft.com/office/drawing/2016/5/12/chartex" xmlns:cx7="http://schemas.microsoft.com/office/drawing/2016/5/13/chartex" xmlns:cx8="http://schemas.microsoft.com/office/drawing/2016/5/14/chartex" xmlns:mc="http://schemas.openxmlformats.org/markup-compatibility/2006" xmlns:aink="http://schemas.microsoft.com/office/drawing/2016/ink" xmlns:am3d="http://schemas.microsoft.com/office/drawing/2017/model3d" xmlns:o="urn:schemas-microsoft-com:office:office" xmlns:oel="http://schemas.microsoft.com/office/2019/extlst" xmlns:r="http://schemas.openxmlformats.org/officeDocument/2006/relationships" xmlns:m="http://schemas.openxmlformats.org/officeDocument/2006/math" xmlns:v="urn:schemas-microsoft-com:vml" xmlns:wp14="http://schemas.microsoft.com/office/word/2010/wordprocessingDrawing" xmlns:wp="http://schemas.openxmlformats.org/drawingml/2006/wordprocessingDrawing" xmlns:w10="urn:schemas-microsoft-com:office:word" xmlns:w="http://schemas.openxmlformats.org/wordprocessingml/2006/main" xmlns:w14="http://schemas.microsoft.com/office/word/2010/wordml" xmlns:w15="http://schemas.microsoft.com/office/word/2012/wordml" xmlns:w16cex="http://schemas.microsoft.com/office/word/2018/wordml/cex" xmlns:w16cid="http://schemas.microsoft.com/office/word/2016/wordml/cid" xmlns:w16="http://schemas.microsoft.com/office/word/2018/wordml" xmlns:w16du="http://schemas.microsoft.com/office/word/2023/wordml/word16du" xmlns:w16sdtdh="http://schemas.microsoft.com/office/word/2020/wordml/sdtdatahash" xmlns:w16se="http://schemas.microsoft.com/office/word/2015/wordml/symex" xmlns:wpg="http://schemas.microsoft.com/office/word/2010/wordprocessingGroup" xmlns:wpi="http://schemas.microsoft.com/office/word/2010/wordprocessingInk" xmlns:wne="http://schemas.microsoft.com/office/word/2006/wordml" xmlns:wps="http://schemas.microsoft.com/office/word/2010/wordprocessingShape" mc:Ignorable="w14 w15 w16se w16cid w16 w16cex w16sdtdh w16du wp14">
   <w:body>
     <w:p>
       <w:pPr>
@@ -353,7 +353,119 @@
         <w:rPr>
           <w:lang w:val="pt-BR"/>
         </w:rPr>
-        <w:t>E digitar o nome</w:t>
+        <w:t xml:space="preserve">E digitar o nome </w:t>
+      </w:r>
+      <w:r>
+        <w:rPr>
+          <w:lang w:val="pt-BR"/>
+        </w:rPr>
+        <w:t>"Caio Santos"</w:t>
+      </w:r>
+    </w:p>
+    <w:p>
+      <w:pPr>
+        <w:rPr>
+          <w:lang w:val="pt-BR"/>
+        </w:rPr>
+      </w:pPr>
+      <w:r>
+        <w:rPr>
+          <w:lang w:val="pt-BR"/>
+        </w:rPr>
+        <w:t>E d</w:t>
+      </w:r>
+      <w:r>
+        <w:rPr>
+          <w:lang w:val="pt-BR"/>
+        </w:rPr>
+        <w:t>igitar</w:t>
+      </w:r>
+      <w:r>
+        <w:rPr>
+          <w:lang w:val="pt-BR"/>
+        </w:rPr>
+        <w:t xml:space="preserve"> o</w:t>
+      </w:r>
+      <w:r>
+        <w:rPr>
+          <w:lang w:val="pt-BR"/>
+        </w:rPr>
+        <w:t xml:space="preserve"> email "Caio.santos@gmail.com"</w:t>
+      </w:r>
+    </w:p>
+    <w:p>
+      <w:pPr>
+        <w:rPr>
+          <w:lang w:val="pt-BR"/>
+        </w:rPr>
+      </w:pPr>
+      <w:r>
+        <w:rPr>
+          <w:lang w:val="pt-BR"/>
+        </w:rPr>
+        <w:t>E di</w:t>
+      </w:r>
+      <w:r>
+        <w:rPr>
+          <w:lang w:val="pt-BR"/>
+        </w:rPr>
+        <w:t xml:space="preserve">gitar </w:t>
+      </w:r>
+      <w:r>
+        <w:rPr>
+          <w:lang w:val="pt-BR"/>
+        </w:rPr>
+        <w:t xml:space="preserve">o </w:t>
+      </w:r>
+      <w:r>
+        <w:rPr>
+          <w:lang w:val="pt-BR"/>
+        </w:rPr>
+        <w:t>cpf "527.356.365-85"</w:t>
+      </w:r>
+    </w:p>
+    <w:p>
+      <w:pPr>
+        <w:rPr>
+          <w:lang w:val="pt-BR"/>
+        </w:rPr>
+      </w:pPr>
+      <w:r>
+        <w:rPr>
+          <w:lang w:val="pt-BR"/>
+        </w:rPr>
+        <w:t>E d</w:t>
+      </w:r>
+      <w:r>
+        <w:rPr>
+          <w:lang w:val="pt-BR"/>
+        </w:rPr>
+        <w:t xml:space="preserve">igitar </w:t>
+      </w:r>
+      <w:r>
+        <w:rPr>
+          <w:lang w:val="pt-BR"/>
+        </w:rPr>
+        <w:t xml:space="preserve">a </w:t>
+      </w:r>
+      <w:r>
+        <w:rPr>
+          <w:lang w:val="pt-BR"/>
+        </w:rPr>
+        <w:t>senha "Cs@@3040"</w:t>
+      </w:r>
+    </w:p>
+    <w:p>
+      <w:pPr>
+        <w:rPr>
+          <w:lang w:val="pt-BR"/>
+        </w:rPr>
+      </w:pPr>
+      <w:r>
+        <w:rPr>
+          <w:lang w:val="pt-BR"/>
+        </w:rPr>
+        <w:t>E</w:t>
       </w:r>
       <w:r>
         <w:rPr>
@@ -365,88 +477,13 @@
         <w:rPr>
           <w:lang w:val="pt-BR"/>
         </w:rPr>
-        <w:t>"Caio Santos"</w:t>
-      </w:r>
-    </w:p>
-    <w:p>
-      <w:pPr>
-        <w:rPr>
-          <w:lang w:val="pt-BR"/>
-        </w:rPr>
-      </w:pPr>
-      <w:r>
-        <w:rPr>
-          <w:lang w:val="pt-BR"/>
-        </w:rPr>
-        <w:t>E d</w:t>
-      </w:r>
-      <w:r>
-        <w:rPr>
-          <w:lang w:val="pt-BR"/>
-        </w:rPr>
-        <w:t>igitar</w:t>
-      </w:r>
-      <w:r>
-        <w:rPr>
-          <w:lang w:val="pt-BR"/>
-        </w:rPr>
-        <w:t xml:space="preserve"> o</w:t>
-      </w:r>
-      <w:r>
-        <w:rPr>
-          <w:lang w:val="pt-BR"/>
-        </w:rPr>
-        <w:t xml:space="preserve"> email "Caio.santos@gmail.com"</w:t>
-      </w:r>
-    </w:p>
-    <w:p>
-      <w:pPr>
-        <w:rPr>
-          <w:lang w:val="pt-BR"/>
-        </w:rPr>
-      </w:pPr>
-      <w:r>
-        <w:rPr>
-          <w:lang w:val="pt-BR"/>
-        </w:rPr>
-        <w:t>E di</w:t>
-      </w:r>
-      <w:r>
-        <w:rPr>
-          <w:lang w:val="pt-BR"/>
-        </w:rPr>
-        <w:t xml:space="preserve">gitar </w:t>
-      </w:r>
-      <w:r>
-        <w:rPr>
-          <w:lang w:val="pt-BR"/>
-        </w:rPr>
-        <w:t xml:space="preserve">o </w:t>
-      </w:r>
-      <w:r>
-        <w:rPr>
-          <w:lang w:val="pt-BR"/>
-        </w:rPr>
-        <w:t>cpf "527.356.365-85"</w:t>
-      </w:r>
-    </w:p>
-    <w:p>
-      <w:pPr>
-        <w:rPr>
-          <w:lang w:val="pt-BR"/>
-        </w:rPr>
-      </w:pPr>
-      <w:r>
-        <w:rPr>
-          <w:lang w:val="pt-BR"/>
-        </w:rPr>
-        <w:t>E d</w:t>
-      </w:r>
-      <w:r>
-        <w:rPr>
-          <w:lang w:val="pt-BR"/>
-        </w:rPr>
-        <w:t xml:space="preserve">igitar </w:t>
+        <w:t>confirmar</w:t>
+      </w:r>
+      <w:r>
+        <w:rPr>
+          <w:lang w:val="pt-BR"/>
+        </w:rPr>
+        <w:t xml:space="preserve"> </w:t>
       </w:r>
       <w:r>
         <w:rPr>
@@ -458,7 +495,32 @@
         <w:rPr>
           <w:lang w:val="pt-BR"/>
         </w:rPr>
-        <w:t>senha "Cs@@3040"</w:t>
+        <w:t>senha "</w:t>
+      </w:r>
+      <w:r>
+        <w:rPr>
+          <w:lang w:val="pt-BR"/>
+        </w:rPr>
+        <w:t>C</w:t>
+      </w:r>
+      <w:r>
+        <w:rPr>
+          <w:lang w:val="pt-BR"/>
+        </w:rPr>
+        <w:t>s@@3040"</w:t>
+      </w:r>
+    </w:p>
+    <w:p>
+      <w:pPr>
+        <w:rPr>
+          <w:lang w:val="pt-BR"/>
+        </w:rPr>
+      </w:pPr>
+      <w:r>
+        <w:rPr>
+          <w:lang w:val="pt-BR"/>
+        </w:rPr>
+        <w:t>E enviar o cadastro</w:t>
       </w:r>
     </w:p>
     <w:p>
@@ -477,74 +539,6 @@
         <w:rPr>
           <w:lang w:val="pt-BR"/>
         </w:rPr>
-        <w:t xml:space="preserve"> </w:t>
-      </w:r>
-      <w:r>
-        <w:rPr>
-          <w:lang w:val="pt-BR"/>
-        </w:rPr>
-        <w:t>confirmar</w:t>
-      </w:r>
-      <w:r>
-        <w:rPr>
-          <w:lang w:val="pt-BR"/>
-        </w:rPr>
-        <w:t xml:space="preserve"> </w:t>
-      </w:r>
-      <w:r>
-        <w:rPr>
-          <w:lang w:val="pt-BR"/>
-        </w:rPr>
-        <w:t xml:space="preserve">a </w:t>
-      </w:r>
-      <w:r>
-        <w:rPr>
-          <w:lang w:val="pt-BR"/>
-        </w:rPr>
-        <w:t>senha "</w:t>
-      </w:r>
-      <w:r>
-        <w:rPr>
-          <w:lang w:val="pt-BR"/>
-        </w:rPr>
-        <w:t>C</w:t>
-      </w:r>
-      <w:r>
-        <w:rPr>
-          <w:lang w:val="pt-BR"/>
-        </w:rPr>
-        <w:t>s@@3040"</w:t>
-      </w:r>
-    </w:p>
-    <w:p>
-      <w:pPr>
-        <w:rPr>
-          <w:lang w:val="pt-BR"/>
-        </w:rPr>
-      </w:pPr>
-      <w:r>
-        <w:rPr>
-          <w:lang w:val="pt-BR"/>
-        </w:rPr>
-        <w:t>E enviar o cadastro</w:t>
-      </w:r>
-    </w:p>
-    <w:p>
-      <w:pPr>
-        <w:rPr>
-          <w:lang w:val="pt-BR"/>
-        </w:rPr>
-      </w:pPr>
-      <w:r>
-        <w:rPr>
-          <w:lang w:val="pt-BR"/>
-        </w:rPr>
-        <w:t>E</w:t>
-      </w:r>
-      <w:r>
-        <w:rPr>
-          <w:lang w:val="pt-BR"/>
-        </w:rPr>
         <w:t xml:space="preserve">ntão </w:t>
       </w:r>
       <w:proofErr w:type="spellStart"/>
@@ -559,19 +553,7 @@
         <w:rPr>
           <w:lang w:val="pt-BR"/>
         </w:rPr>
-        <w:t xml:space="preserve"> que o nome do usuário </w:t>
-      </w:r>
-      <w:r>
-        <w:rPr>
-          <w:lang w:val="pt-BR"/>
-        </w:rPr>
-        <w:t>“Caio Santos” a</w:t>
-      </w:r>
-      <w:r>
-        <w:rPr>
-          <w:lang w:val="pt-BR"/>
-        </w:rPr>
-        <w:t>pare</w:t>
+        <w:t xml:space="preserve"> que o nome do usuário “Caio Santos” apare</w:t>
       </w:r>
       <w:r>
         <w:rPr>
@@ -620,13 +602,7 @@
         <w:rPr>
           <w:lang w:val="pt-BR"/>
         </w:rPr>
-        <w:t xml:space="preserve">Dado que vou cadastrar um usuário com </w:t>
-      </w:r>
-      <w:r>
-        <w:rPr>
-          <w:lang w:val="pt-BR"/>
-        </w:rPr>
-        <w:t>Acentuação no nome</w:t>
+        <w:t>Dado que vou cadastrar um usuário com Acentuação no nome</w:t>
       </w:r>
     </w:p>
     <w:p>
@@ -836,31 +812,13 @@
         <w:rPr>
           <w:lang w:val="pt-BR"/>
         </w:rPr>
-        <w:t xml:space="preserve">Então </w:t>
-      </w:r>
-      <w:r>
-        <w:rPr>
-          <w:lang w:val="pt-BR"/>
-        </w:rPr>
-        <w:t xml:space="preserve">verificar </w:t>
-      </w:r>
-      <w:r>
-        <w:rPr>
-          <w:lang w:val="pt-BR"/>
-        </w:rPr>
-        <w:t>que o nome do usuário “</w:t>
-      </w:r>
-      <w:r>
-        <w:rPr>
-          <w:lang w:val="pt-BR"/>
-        </w:rPr>
-        <w:t>José Alcides</w:t>
-      </w:r>
-      <w:r>
-        <w:rPr>
-          <w:lang w:val="pt-BR"/>
-        </w:rPr>
-        <w:t xml:space="preserve">” </w:t>
+        <w:t xml:space="preserve">Então verificar </w:t>
+      </w:r>
+      <w:r>
+        <w:rPr>
+          <w:lang w:val="pt-BR"/>
+        </w:rPr>
+        <w:t xml:space="preserve">que o nome do usuário “José Alcides” </w:t>
       </w:r>
       <w:proofErr w:type="spellStart"/>
       <w:r>
@@ -980,13 +938,7 @@
         <w:rPr>
           <w:lang w:val="pt-BR"/>
         </w:rPr>
-        <w:t xml:space="preserve">Dado que vou cadastrar um usuário </w:t>
-      </w:r>
-      <w:r>
-        <w:rPr>
-          <w:lang w:val="pt-BR"/>
-        </w:rPr>
-        <w:t>sem domínio de email</w:t>
+        <w:t>Dado que vou cadastrar um usuário sem domínio de email</w:t>
       </w:r>
     </w:p>
     <w:p>
@@ -1263,13 +1215,7 @@
         <w:rPr>
           <w:lang w:val="pt-BR"/>
         </w:rPr>
-        <w:t xml:space="preserve">Dado que vou cadastrar um usuário </w:t>
-      </w:r>
-      <w:r>
-        <w:rPr>
-          <w:lang w:val="pt-BR"/>
-        </w:rPr>
-        <w:t>com CPF inválido</w:t>
+        <w:t>Dado que vou cadastrar um usuário com CPF inválido</w:t>
       </w:r>
     </w:p>
     <w:p>
@@ -1313,19 +1259,7 @@
         <w:rPr>
           <w:lang w:val="pt-BR"/>
         </w:rPr>
-        <w:t>Felipe Santos</w:t>
-      </w:r>
-      <w:r>
-        <w:rPr>
-          <w:lang w:val="pt-BR"/>
-        </w:rPr>
-        <w:t xml:space="preserve"> </w:t>
-      </w:r>
-      <w:r>
-        <w:rPr>
-          <w:lang w:val="pt-BR"/>
-        </w:rPr>
-        <w:t>"</w:t>
+        <w:t>Felipe Santos "</w:t>
       </w:r>
     </w:p>
     <w:p>
@@ -1564,13 +1498,7 @@
         <w:rPr>
           <w:lang w:val="pt-BR"/>
         </w:rPr>
-        <w:t xml:space="preserve">Dado que vou cadastrar um usuário com </w:t>
-      </w:r>
-      <w:r>
-        <w:rPr>
-          <w:lang w:val="pt-BR"/>
-        </w:rPr>
-        <w:t>senha inválida</w:t>
+        <w:t>Dado que vou cadastrar um usuário com senha inválida</w:t>
       </w:r>
     </w:p>
     <w:p>
@@ -2171,13 +2099,7 @@
         <w:rPr>
           <w:lang w:val="pt-BR"/>
         </w:rPr>
-        <w:t xml:space="preserve">Dado que vou cadastrar um usuário </w:t>
-      </w:r>
-      <w:r>
-        <w:rPr>
-          <w:lang w:val="pt-BR"/>
-        </w:rPr>
-        <w:t>que já foi cadastrado anteriormente</w:t>
+        <w:t>Dado que vou cadastrar um usuário que já foi cadastrado anteriormente</w:t>
       </w:r>
     </w:p>
     <w:p>
@@ -2221,19 +2143,7 @@
         <w:rPr>
           <w:lang w:val="pt-BR"/>
         </w:rPr>
-        <w:t>Augusto Felipe Santos</w:t>
-      </w:r>
-      <w:r>
-        <w:rPr>
-          <w:lang w:val="pt-BR"/>
-        </w:rPr>
-        <w:t xml:space="preserve"> </w:t>
-      </w:r>
-      <w:r>
-        <w:rPr>
-          <w:lang w:val="pt-BR"/>
-        </w:rPr>
-        <w:t>"</w:t>
+        <w:t>Augusto Felipe Santos "</w:t>
       </w:r>
     </w:p>
     <w:p>
@@ -2470,19 +2380,7 @@
         <w:rPr>
           <w:lang w:val="pt-BR"/>
         </w:rPr>
-        <w:t xml:space="preserve">Dado que vou cadastrar um usuário </w:t>
-      </w:r>
-      <w:r>
-        <w:rPr>
-          <w:lang w:val="pt-BR"/>
-        </w:rPr>
-        <w:t>com cpf</w:t>
-      </w:r>
-      <w:r>
-        <w:rPr>
-          <w:lang w:val="pt-BR"/>
-        </w:rPr>
-        <w:t xml:space="preserve"> já cadastrado anteriormente</w:t>
+        <w:t>Dado que vou cadastrar um usuário com cpf já cadastrado anteriormente</w:t>
       </w:r>
     </w:p>
     <w:p>
@@ -2587,13 +2485,7 @@
         <w:rPr>
           <w:lang w:val="pt-BR"/>
         </w:rPr>
-        <w:t>ilva</w:t>
-      </w:r>
-      <w:r>
-        <w:rPr>
-          <w:lang w:val="pt-BR"/>
-        </w:rPr>
-        <w:t>gmail</w:t>
+        <w:t>ilvagmail</w:t>
       </w:r>
       <w:r>
         <w:rPr>
@@ -2779,9 +2671,205 @@
     <w:p>
       <w:pPr>
         <w:rPr>
-          <w:lang w:val="pt-BR"/>
-        </w:rPr>
-      </w:pPr>
+          <w:b/>
+          <w:bCs/>
+          <w:lang w:val="pt-BR"/>
+        </w:rPr>
+      </w:pPr>
+      <w:r>
+        <w:rPr>
+          <w:b/>
+          <w:bCs/>
+          <w:lang w:val="pt-BR"/>
+        </w:rPr>
+        <w:t xml:space="preserve">Caso de Teste </w:t>
+      </w:r>
+      <w:r>
+        <w:rPr>
+          <w:b/>
+          <w:bCs/>
+          <w:lang w:val="pt-BR"/>
+        </w:rPr>
+        <w:t>10</w:t>
+      </w:r>
+    </w:p>
+    <w:p>
+      <w:pPr>
+        <w:rPr>
+          <w:lang w:val="pt-BR"/>
+        </w:rPr>
+      </w:pPr>
+      <w:r>
+        <w:rPr>
+          <w:lang w:val="pt-BR"/>
+        </w:rPr>
+        <w:t xml:space="preserve">Dado que vou </w:t>
+      </w:r>
+      <w:r>
+        <w:rPr>
+          <w:lang w:val="pt-BR"/>
+        </w:rPr>
+        <w:t>realizar o envio de um pedido de imóvel com informações vazias</w:t>
+      </w:r>
+    </w:p>
+    <w:p>
+      <w:pPr>
+        <w:rPr>
+          <w:lang w:val="pt-BR"/>
+        </w:rPr>
+      </w:pPr>
+      <w:r>
+        <w:rPr>
+          <w:lang w:val="pt-BR"/>
+        </w:rPr>
+        <w:t>Quando acessar a página de login</w:t>
+      </w:r>
+    </w:p>
+    <w:p>
+      <w:pPr>
+        <w:rPr>
+          <w:lang w:val="pt-BR"/>
+        </w:rPr>
+      </w:pPr>
+      <w:r>
+        <w:rPr>
+          <w:lang w:val="pt-BR"/>
+        </w:rPr>
+        <w:t>E d</w:t>
+      </w:r>
+      <w:r>
+        <w:rPr>
+          <w:lang w:val="pt-BR"/>
+        </w:rPr>
+        <w:t>igitar</w:t>
+      </w:r>
+      <w:r>
+        <w:rPr>
+          <w:lang w:val="pt-BR"/>
+        </w:rPr>
+        <w:t xml:space="preserve"> o</w:t>
+      </w:r>
+      <w:r>
+        <w:rPr>
+          <w:lang w:val="pt-BR"/>
+        </w:rPr>
+        <w:t xml:space="preserve"> </w:t>
+      </w:r>
+      <w:proofErr w:type="spellStart"/>
+      <w:r>
+        <w:rPr>
+          <w:lang w:val="pt-BR"/>
+        </w:rPr>
+        <w:t>email</w:t>
+      </w:r>
+      <w:proofErr w:type="spellEnd"/>
+      <w:r>
+        <w:rPr>
+          <w:lang w:val="pt-BR"/>
+        </w:rPr>
+        <w:t xml:space="preserve"> para o login</w:t>
+      </w:r>
+      <w:r>
+        <w:rPr>
+          <w:lang w:val="pt-BR"/>
+        </w:rPr>
+        <w:t xml:space="preserve"> "Augusto.santos@gmail.com"</w:t>
+      </w:r>
+    </w:p>
+    <w:p>
+      <w:pPr>
+        <w:rPr>
+          <w:lang w:val="pt-BR"/>
+        </w:rPr>
+      </w:pPr>
+      <w:r>
+        <w:rPr>
+          <w:lang w:val="pt-BR"/>
+        </w:rPr>
+        <w:t>E d</w:t>
+      </w:r>
+      <w:r>
+        <w:rPr>
+          <w:lang w:val="pt-BR"/>
+        </w:rPr>
+        <w:t>igitar</w:t>
+      </w:r>
+      <w:r>
+        <w:rPr>
+          <w:lang w:val="pt-BR"/>
+        </w:rPr>
+        <w:t xml:space="preserve"> a</w:t>
+      </w:r>
+      <w:r>
+        <w:rPr>
+          <w:lang w:val="pt-BR"/>
+        </w:rPr>
+        <w:t xml:space="preserve"> senha</w:t>
+      </w:r>
+      <w:r>
+        <w:rPr>
+          <w:lang w:val="pt-BR"/>
+        </w:rPr>
+        <w:t xml:space="preserve"> para login</w:t>
+      </w:r>
+      <w:r>
+        <w:rPr>
+          <w:lang w:val="pt-BR"/>
+        </w:rPr>
+        <w:t xml:space="preserve"> "As@@3040"</w:t>
+      </w:r>
+    </w:p>
+    <w:p>
+      <w:pPr>
+        <w:rPr>
+          <w:lang w:val="pt-BR"/>
+        </w:rPr>
+      </w:pPr>
+      <w:r>
+        <w:rPr>
+          <w:lang w:val="pt-BR"/>
+        </w:rPr>
+        <w:t>E realizar o login</w:t>
+      </w:r>
+    </w:p>
+    <w:p>
+      <w:pPr>
+        <w:rPr>
+          <w:lang w:val="pt-BR"/>
+        </w:rPr>
+      </w:pPr>
+      <w:r>
+        <w:rPr>
+          <w:lang w:val="pt-BR"/>
+        </w:rPr>
+        <w:t>E acessar a página de imóvel</w:t>
+      </w:r>
+    </w:p>
+    <w:p>
+      <w:pPr>
+        <w:rPr>
+          <w:lang w:val="pt-BR"/>
+        </w:rPr>
+      </w:pPr>
+      <w:r>
+        <w:rPr>
+          <w:lang w:val="pt-BR"/>
+        </w:rPr>
+        <w:t>E enviar o pedido</w:t>
+      </w:r>
+    </w:p>
+    <w:p>
+      <w:pPr>
+        <w:rPr>
+          <w:lang w:val="pt-BR"/>
+        </w:rPr>
+      </w:pPr>
+      <w:r>
+        <w:rPr>
+          <w:lang w:val="pt-BR"/>
+        </w:rPr>
+        <w:t>Então verificar se mantém-se na página de pedido</w:t>
+      </w:r>
     </w:p>
     <w:p>
       <w:pPr>
@@ -2843,7 +2931,7 @@
 </file>
 
 <file path=word/styles.xml><?xml version="1.0" encoding="utf-8"?>
-<w:styles xmlns:mc="http://schemas.openxmlformats.org/markup-compatibility/2006" xmlns:r="http://schemas.openxmlformats.org/officeDocument/2006/relationships" xmlns:w="http://schemas.openxmlformats.org/wordprocessingml/2006/main" xmlns:w14="http://schemas.microsoft.com/office/word/2010/wordml" xmlns:w15="http://schemas.microsoft.com/office/word/2012/wordml" xmlns:w16cex="http://schemas.microsoft.com/office/word/2018/wordml/cex" xmlns:w16cid="http://schemas.microsoft.com/office/word/2016/wordml/cid" xmlns:w16="http://schemas.microsoft.com/office/word/2018/wordml" xmlns:w16sdtdh="http://schemas.microsoft.com/office/word/2020/wordml/sdtdatahash" xmlns:w16se="http://schemas.microsoft.com/office/word/2015/wordml/symex" mc:Ignorable="w14 w15 w16se w16cid w16 w16cex w16sdtdh">
+<w:styles xmlns:mc="http://schemas.openxmlformats.org/markup-compatibility/2006" xmlns:r="http://schemas.openxmlformats.org/officeDocument/2006/relationships" xmlns:w="http://schemas.openxmlformats.org/wordprocessingml/2006/main" xmlns:w14="http://schemas.microsoft.com/office/word/2010/wordml" xmlns:w15="http://schemas.microsoft.com/office/word/2012/wordml" xmlns:w16cex="http://schemas.microsoft.com/office/word/2018/wordml/cex" xmlns:w16cid="http://schemas.microsoft.com/office/word/2016/wordml/cid" xmlns:w16="http://schemas.microsoft.com/office/word/2018/wordml" xmlns:w16du="http://schemas.microsoft.com/office/word/2023/wordml/word16du" xmlns:w16sdtdh="http://schemas.microsoft.com/office/word/2020/wordml/sdtdatahash" xmlns:w16se="http://schemas.microsoft.com/office/word/2015/wordml/symex" mc:Ignorable="w14 w15 w16se w16cid w16 w16cex w16sdtdh w16du">
   <w:docDefaults>
     <w:rPrDefault>
       <w:rPr>
@@ -2851,7 +2939,7 @@
         <w:kern w:val="2"/>
         <w:sz w:val="24"/>
         <w:szCs w:val="24"/>
-        <w:lang w:val="en-BR" w:eastAsia="en-US" w:bidi="ar-SA"/>
+        <w:lang w:eastAsia="en-US" w:bidi="ar-SA"/>
         <w14:ligatures w14:val="standardContextual"/>
       </w:rPr>
     </w:rPrDefault>
@@ -3239,13 +3327,13 @@
     <w:name w:val="Normal"/>
     <w:qFormat/>
   </w:style>
-  <w:style w:type="character" w:default="1" w:styleId="DefaultParagraphFont">
+  <w:style w:type="character" w:default="1" w:styleId="Fontepargpadro">
     <w:name w:val="Default Paragraph Font"/>
     <w:uiPriority w:val="1"/>
     <w:semiHidden/>
     <w:unhideWhenUsed/>
   </w:style>
-  <w:style w:type="table" w:default="1" w:styleId="TableNormal">
+  <w:style w:type="table" w:default="1" w:styleId="Tabelanormal">
     <w:name w:val="Normal Table"/>
     <w:uiPriority w:val="99"/>
     <w:semiHidden/>
@@ -3260,7 +3348,7 @@
       </w:tblCellMar>
     </w:tblPr>
   </w:style>
-  <w:style w:type="numbering" w:default="1" w:styleId="NoList">
+  <w:style w:type="numbering" w:default="1" w:styleId="Semlista">
     <w:name w:val="No List"/>
     <w:uiPriority w:val="99"/>
     <w:semiHidden/>

</xml_diff>